<commit_message>
Adds detail as to why most boxes were N/A
</commit_message>
<xml_diff>
--- a/paper/briefpaper/transparent_reporting.docx
+++ b/paper/briefpaper/transparent_reporting.docx
@@ -98,7 +98,7 @@
         </w:rPr>
         <w:t>Authors can upload supporting documentation to indicate the use of appropriate reporting guidelines for health-related research (see </w:t>
       </w:r>
-      <w:hyperlink r:id="rId2" w:tgtFrame="_blank">
+      <w:hyperlink r:id="rId2">
         <w:r>
           <w:rPr>
             <w:rStyle w:val="InternetLink"/>
@@ -410,22 +410,6 @@
     <w:p>
       <w:pPr>
         <w:pStyle w:val="Normal"/>
-        <w:pBdr/>
-        <w:rPr>
-          <w:rFonts w:ascii="Calibri" w:hAnsi="Calibri" w:asciiTheme="minorHAnsi" w:hAnsiTheme="minorHAnsi"/>
-        </w:rPr>
-        <w:framePr w:w="7817" w:h="1088" w:x="1858" w:y="1" w:wrap="auto" w:vAnchor="text" w:hAnchor="page" w:hRule="exact"/>
-      </w:pPr>
-      <w:r>
-        <w:rPr>
-          <w:rFonts w:asciiTheme="minorHAnsi" w:hAnsiTheme="minorHAnsi" w:ascii="Calibri" w:hAnsi="Calibri"/>
-        </w:rPr>
-        <w:t>N/A</w:t>
-      </w:r>
-    </w:p>
-    <w:p>
-      <w:pPr>
-        <w:pStyle w:val="Normal"/>
         <w:rPr>
           <w:rFonts w:ascii="Calibri" w:hAnsi="Calibri" w:asciiTheme="minorHAnsi" w:hAnsiTheme="minorHAnsi"/>
           <w:sz w:val="22"/>
@@ -442,6 +426,22 @@
         </w:rPr>
         <w:t>Replicates</w:t>
       </w:r>
+    </w:p>
+    <w:p>
+      <w:pPr>
+        <w:pStyle w:val="Normal"/>
+        <w:pBdr/>
+        <w:rPr/>
+        <w:framePr w:w="7817" w:h="1088" w:x="1858" w:y="1" w:wrap="auto" w:vAnchor="text" w:hAnchor="page" w:hRule="exact"/>
+      </w:pPr>
+      <w:bookmarkStart w:id="0" w:name="__DdeLink__386_2332658898"/>
+      <w:r>
+        <w:rPr>
+          <w:rFonts w:ascii="Calibri" w:hAnsi="Calibri" w:asciiTheme="minorHAnsi" w:hAnsiTheme="minorHAnsi"/>
+        </w:rPr>
+        <w:t>This is not applicable to this fully computational/theoretical study.</w:t>
+      </w:r>
+      <w:bookmarkEnd w:id="0"/>
     </w:p>
     <w:p>
       <w:pPr>
@@ -633,22 +633,6 @@
     <w:p>
       <w:pPr>
         <w:pStyle w:val="Normal"/>
-        <w:pBdr/>
-        <w:rPr>
-          <w:rFonts w:ascii="Calibri" w:hAnsi="Calibri" w:asciiTheme="minorHAnsi" w:hAnsiTheme="minorHAnsi"/>
-        </w:rPr>
-        <w:framePr w:w="7817" w:h="1088" w:x="1858" w:y="1" w:wrap="auto" w:vAnchor="text" w:hAnchor="page" w:hRule="exact"/>
-      </w:pPr>
-      <w:r>
-        <w:rPr>
-          <w:rFonts w:asciiTheme="minorHAnsi" w:hAnsiTheme="minorHAnsi" w:ascii="Calibri" w:hAnsi="Calibri"/>
-        </w:rPr>
-        <w:t>N/A</w:t>
-      </w:r>
-    </w:p>
-    <w:p>
-      <w:pPr>
-        <w:pStyle w:val="Normal"/>
         <w:rPr>
           <w:rFonts w:ascii="Calibri" w:hAnsi="Calibri" w:asciiTheme="minorHAnsi" w:hAnsiTheme="minorHAnsi"/>
           <w:b/>
@@ -663,11 +647,27 @@
           <w:bCs/>
         </w:rPr>
       </w:r>
-      <w:bookmarkStart w:id="0" w:name="_GoBack"/>
       <w:bookmarkStart w:id="1" w:name="_GoBack"/>
-      <w:bookmarkEnd w:id="1"/>
+      <w:bookmarkStart w:id="2" w:name="_GoBack"/>
+      <w:bookmarkEnd w:id="2"/>
       <w:r>
         <w:br w:type="page"/>
+      </w:r>
+    </w:p>
+    <w:p>
+      <w:pPr>
+        <w:pStyle w:val="Normal"/>
+        <w:pBdr/>
+        <w:rPr/>
+        <w:framePr w:w="7817" w:h="1088" w:x="1858" w:y="1" w:wrap="auto" w:vAnchor="text" w:hAnchor="page" w:hRule="exact"/>
+      </w:pPr>
+      <w:bookmarkStart w:id="3" w:name="__UnoMark__332_2332658898"/>
+      <w:bookmarkEnd w:id="3"/>
+      <w:r>
+        <w:rPr>
+          <w:rFonts w:ascii="Calibri" w:hAnsi="Calibri" w:asciiTheme="minorHAnsi" w:hAnsiTheme="minorHAnsi"/>
+        </w:rPr>
+        <w:t>This is not applicable to this fully computational/theoretical study.</w:t>
       </w:r>
     </w:p>
     <w:p>
@@ -859,66 +859,6 @@
     <w:p>
       <w:pPr>
         <w:pStyle w:val="Normal"/>
-        <w:pBdr/>
-        <w:rPr>
-          <w:rFonts w:ascii="Calibri" w:hAnsi="Calibri" w:asciiTheme="minorHAnsi" w:hAnsiTheme="minorHAnsi"/>
-          <w:sz w:val="22"/>
-          <w:szCs w:val="22"/>
-        </w:rPr>
-        <w:framePr w:w="7817" w:h="1724" w:x="1904" w:y="21" w:wrap="auto" w:vAnchor="text" w:hAnchor="page" w:hRule="exact"/>
-      </w:pPr>
-      <w:r>
-        <w:rPr>
-          <w:rFonts w:asciiTheme="minorHAnsi" w:hAnsiTheme="minorHAnsi" w:ascii="Calibri" w:hAnsi="Calibri"/>
-          <w:sz w:val="22"/>
-          <w:szCs w:val="22"/>
-        </w:rPr>
-        <w:t>All figures present raw simulation data. On</w:t>
-      </w:r>
-      <w:r>
-        <w:rPr>
-          <w:rFonts w:asciiTheme="minorHAnsi" w:hAnsiTheme="minorHAnsi" w:ascii="Calibri" w:hAnsi="Calibri"/>
-          <w:sz w:val="22"/>
-          <w:szCs w:val="22"/>
-        </w:rPr>
-        <w:t>ly on</w:t>
-      </w:r>
-      <w:r>
-        <w:rPr>
-          <w:rFonts w:asciiTheme="minorHAnsi" w:hAnsiTheme="minorHAnsi" w:ascii="Calibri" w:hAnsi="Calibri"/>
-          <w:sz w:val="22"/>
-          <w:szCs w:val="22"/>
-        </w:rPr>
-        <w:t xml:space="preserve">e statistical test was performed – a paired, two-sample t-test, </w:t>
-      </w:r>
-      <w:r>
-        <w:rPr>
-          <w:rFonts w:asciiTheme="minorHAnsi" w:hAnsiTheme="minorHAnsi" w:ascii="Calibri" w:hAnsi="Calibri"/>
-          <w:sz w:val="22"/>
-          <w:szCs w:val="22"/>
-        </w:rPr>
-        <w:t>with N=10,</w:t>
-      </w:r>
-      <w:r>
-        <w:rPr>
-          <w:rFonts w:asciiTheme="minorHAnsi" w:hAnsiTheme="minorHAnsi" w:ascii="Calibri" w:hAnsi="Calibri"/>
-          <w:sz w:val="22"/>
-          <w:szCs w:val="22"/>
-        </w:rPr>
-        <w:t xml:space="preserve"> reported in the Results section. </w:t>
-      </w:r>
-      <w:r>
-        <w:rPr>
-          <w:rFonts w:asciiTheme="minorHAnsi" w:hAnsiTheme="minorHAnsi" w:ascii="Calibri" w:hAnsi="Calibri"/>
-          <w:sz w:val="22"/>
-          <w:szCs w:val="22"/>
-        </w:rPr>
-        <w:t>This showed that varying the magnitude of the noise for the initial conditions did not change the pattern metrics. The t-test statistic was &lt;0 in each case. This test can be reproduced in the associated code repository, where it is a python script called analysis/stats_ttests.py</w:t>
-      </w:r>
-    </w:p>
-    <w:p>
-      <w:pPr>
-        <w:pStyle w:val="Normal"/>
         <w:rPr>
           <w:rFonts w:ascii="Calibri" w:hAnsi="Calibri" w:asciiTheme="minorHAnsi" w:hAnsiTheme="minorHAnsi"/>
           <w:b/>
@@ -933,6 +873,22 @@
           <w:szCs w:val="22"/>
         </w:rPr>
         <w:t>(For large datasets, or papers with a very large number of statistical tests, you may upload a single table file with tests, Ns, etc., with reference to sections in the manuscript.)</w:t>
+      </w:r>
+    </w:p>
+    <w:p>
+      <w:pPr>
+        <w:pStyle w:val="Normal"/>
+        <w:pBdr/>
+        <w:rPr/>
+        <w:framePr w:w="7817" w:h="1724" w:x="1904" w:y="21" w:wrap="auto" w:vAnchor="text" w:hAnchor="page" w:hRule="exact"/>
+      </w:pPr>
+      <w:r>
+        <w:rPr>
+          <w:rFonts w:ascii="Calibri" w:hAnsi="Calibri" w:asciiTheme="minorHAnsi" w:hAnsiTheme="minorHAnsi"/>
+          <w:sz w:val="22"/>
+          <w:szCs w:val="22"/>
+        </w:rPr>
+        <w:t>All figures present raw simulation data. Only one statistical test was performed – a paired, two-sample t-test, with N=10, reported in the Results section. This showed that varying the magnitude of the noise for the initial conditions did not change the pattern metrics. The t-test statistic was &lt;0 in each case. This test can be reproduced in the associated code repository, where it is a python script called analysis/stats_ttests.py</w:t>
       </w:r>
     </w:p>
     <w:p>
@@ -1079,26 +1035,6 @@
     <w:p>
       <w:pPr>
         <w:pStyle w:val="Normal"/>
-        <w:pBdr/>
-        <w:rPr>
-          <w:rFonts w:ascii="Calibri" w:hAnsi="Calibri" w:asciiTheme="minorHAnsi" w:hAnsiTheme="minorHAnsi"/>
-          <w:sz w:val="22"/>
-          <w:szCs w:val="22"/>
-        </w:rPr>
-        <w:framePr w:w="7817" w:h="1088" w:x="1904" w:y="1" w:wrap="auto" w:vAnchor="text" w:hAnchor="page" w:hRule="exact"/>
-      </w:pPr>
-      <w:r>
-        <w:rPr>
-          <w:rFonts w:asciiTheme="minorHAnsi" w:hAnsiTheme="minorHAnsi" w:ascii="Calibri" w:hAnsi="Calibri"/>
-          <w:sz w:val="22"/>
-          <w:szCs w:val="22"/>
-        </w:rPr>
-        <w:t>N/A</w:t>
-      </w:r>
-    </w:p>
-    <w:p>
-      <w:pPr>
-        <w:pStyle w:val="Normal"/>
         <w:rPr>
           <w:rFonts w:ascii="Calibri" w:hAnsi="Calibri" w:asciiTheme="minorHAnsi" w:hAnsiTheme="minorHAnsi"/>
           <w:b/>
@@ -1115,6 +1051,22 @@
           <w:szCs w:val="22"/>
         </w:rPr>
         <w:t>Additional data files (“source data”)</w:t>
+      </w:r>
+    </w:p>
+    <w:p>
+      <w:pPr>
+        <w:pStyle w:val="Normal"/>
+        <w:pBdr/>
+        <w:rPr/>
+        <w:framePr w:w="7817" w:h="1088" w:x="1904" w:y="1" w:wrap="auto" w:vAnchor="text" w:hAnchor="page" w:hRule="exact"/>
+      </w:pPr>
+      <w:r>
+        <w:rPr>
+          <w:rFonts w:ascii="Calibri" w:hAnsi="Calibri" w:asciiTheme="minorHAnsi" w:hAnsiTheme="minorHAnsi"/>
+          <w:sz w:val="22"/>
+          <w:szCs w:val="22"/>
+        </w:rPr>
+        <w:t>This is not applicable to this fully computational/theoretical study.</w:t>
       </w:r>
     </w:p>
     <w:p>
@@ -1275,16 +1227,12 @@
       <w:pPr>
         <w:pStyle w:val="Normal"/>
         <w:pBdr/>
-        <w:rPr>
-          <w:rFonts w:ascii="Calibri" w:hAnsi="Calibri" w:asciiTheme="minorHAnsi" w:hAnsiTheme="minorHAnsi"/>
-          <w:sz w:val="22"/>
-          <w:szCs w:val="22"/>
-        </w:rPr>
+        <w:rPr/>
         <w:framePr w:w="7817" w:h="1088" w:x="1904" w:y="1" w:wrap="auto" w:vAnchor="text" w:hAnchor="page" w:hRule="exact"/>
       </w:pPr>
       <w:r>
         <w:rPr>
-          <w:rFonts w:asciiTheme="minorHAnsi" w:hAnsiTheme="minorHAnsi" w:ascii="Calibri" w:hAnsi="Calibri"/>
+          <w:rFonts w:ascii="Calibri" w:hAnsi="Calibri" w:asciiTheme="minorHAnsi" w:hAnsiTheme="minorHAnsi"/>
           <w:sz w:val="22"/>
           <w:szCs w:val="22"/>
         </w:rPr>
@@ -1319,87 +1267,10 @@
       </w:rPr>
     </w:pPr>
     <w:r>
-      <w:rPr>
-        <w:rFonts w:ascii="Arial" w:hAnsi="Arial"/>
-        <w:sz w:val="16"/>
-        <w:szCs w:val="16"/>
-      </w:rPr>
-      <w:t xml:space="preserve">eLife Sciences Publications, Ltd is a limited liability non-profit non-stock corporation incorporated in the State of Delaware, USA, with company number 5030732, and is registered in the UK with company number FC030576 and branch number BR015634 at the </w:t>
-    </w:r>
-    <w:r>
-      <w:rPr>
-        <w:rFonts w:cs="Arial" w:ascii="Arial" w:hAnsi="Arial"/>
-        <w:sz w:val="16"/>
-        <w:szCs w:val="16"/>
-      </w:rPr>
-      <w:t xml:space="preserve">address </w:t>
-    </w:r>
-    <w:r>
-      <w:rPr>
-        <w:rFonts w:eastAsia="Times New Roman" w:cs="Arial" w:ascii="Arial" w:hAnsi="Arial"/>
-        <w:color w:val="212121"/>
-        <w:sz w:val="16"/>
-        <w:szCs w:val="16"/>
-        <w:shd w:fill="FFFFFF" w:val="clear"/>
-        <w:lang w:val="en-GB"/>
-      </w:rPr>
-      <w:t>Westbrook Centre, Milton Road</w:t>
-    </w:r>
-    <w:r>
-      <w:rPr>
-        <w:rFonts w:eastAsia="Times New Roman" w:cs="Arial" w:ascii="Arial" w:hAnsi="Arial"/>
-        <w:color w:val="212121"/>
-        <w:sz w:val="16"/>
-        <w:szCs w:val="16"/>
-        <w:lang w:val="en-GB"/>
-      </w:rPr>
-      <w:t xml:space="preserve"> </w:t>
-    </w:r>
-    <w:r>
-      <w:rPr>
-        <w:rFonts w:eastAsia="Times New Roman" w:cs="Arial" w:ascii="Arial" w:hAnsi="Arial"/>
-        <w:color w:val="212121"/>
-        <w:sz w:val="16"/>
-        <w:szCs w:val="16"/>
-        <w:shd w:fill="FFFFFF" w:val="clear"/>
-        <w:lang w:val="en-GB"/>
-      </w:rPr>
-      <w:t>Cambridge CB4 1YG</w:t>
-    </w:r>
-    <w:r>
-      <w:rPr>
-        <w:rFonts w:eastAsia="Times New Roman" w:cs="Arial" w:ascii="Arial" w:hAnsi="Arial"/>
-        <w:color w:val="212121"/>
-        <w:sz w:val="16"/>
-        <w:szCs w:val="16"/>
-        <w:lang w:val="en-GB"/>
-      </w:rPr>
-      <w:t xml:space="preserve">, </w:t>
-    </w:r>
-    <w:r>
-      <w:rPr>
-        <w:rFonts w:eastAsia="Times New Roman" w:cs="Arial" w:ascii="Arial" w:hAnsi="Arial"/>
-        <w:color w:val="212121"/>
-        <w:sz w:val="16"/>
-        <w:szCs w:val="16"/>
-        <w:shd w:fill="FFFFFF" w:val="clear"/>
-        <w:lang w:val="en-GB"/>
-      </w:rPr>
-      <w:t>UK</w:t>
-    </w:r>
-    <w:r>
-      <w:rPr>
-        <w:rFonts w:ascii="Arial" w:hAnsi="Arial"/>
-        <w:sz w:val="16"/>
-        <w:szCs w:val="16"/>
-      </w:rPr>
-      <w:t xml:space="preserve"> | March 2019</w:t>
-    </w:r>
-    <w:r>
       <mc:AlternateContent>
         <mc:Choice Requires="wps">
           <w:drawing>
-            <wp:anchor behindDoc="0" distT="0" distB="0" distL="0" distR="0" simplePos="0" locked="0" layoutInCell="1" allowOverlap="1" relativeHeight="12">
+            <wp:anchor behindDoc="1" distT="0" distB="0" distL="0" distR="0" simplePos="0" locked="0" layoutInCell="1" allowOverlap="1" relativeHeight="3">
               <wp:simplePos x="0" y="0"/>
               <wp:positionH relativeFrom="page">
                 <wp:posOffset>6313805</wp:posOffset>
@@ -1407,38 +1278,45 @@
               <wp:positionV relativeFrom="paragraph">
                 <wp:posOffset>123825</wp:posOffset>
               </wp:positionV>
-              <wp:extent cx="64770" cy="154940"/>
+              <wp:extent cx="65405" cy="154305"/>
               <wp:effectExtent l="0" t="0" r="0" b="0"/>
               <wp:wrapSquare wrapText="largest"/>
               <wp:docPr id="2" name="Frame6"/>
               <a:graphic xmlns:a="http://schemas.openxmlformats.org/drawingml/2006/main">
                 <a:graphicData uri="http://schemas.microsoft.com/office/word/2010/wordprocessingShape">
                   <wps:wsp>
-                    <wps:cNvSpPr txBox="1"/>
+                    <wps:cNvSpPr/>
                     <wps:spPr>
                       <a:xfrm>
                         <a:off x="0" y="0"/>
-                        <a:ext cx="64770" cy="154940"/>
+                        <a:ext cx="64800" cy="153720"/>
                       </a:xfrm>
-                      <a:prstGeom prst="rect"/>
-                      <a:solidFill>
-                        <a:srgbClr val="FFFFFF">
-                          <a:alpha val="0"/>
-                        </a:srgbClr>
-                      </a:solidFill>
+                      <a:prstGeom prst="rect">
+                        <a:avLst/>
+                      </a:prstGeom>
+                      <a:noFill/>
+                      <a:ln>
+                        <a:noFill/>
+                      </a:ln>
                     </wps:spPr>
+                    <wps:style>
+                      <a:lnRef idx="0"/>
+                      <a:fillRef idx="0"/>
+                      <a:effectRef idx="0"/>
+                      <a:fontRef idx="minor"/>
+                    </wps:style>
                     <wps:txbx>
                       <w:txbxContent>
                         <w:p>
                           <w:pPr>
                             <w:pStyle w:val="Footer"/>
-                            <w:pBdr/>
                             <w:rPr/>
                           </w:pPr>
                           <w:r>
                             <w:rPr>
                               <w:rStyle w:val="Pagenumber"/>
-                              <w:rFonts w:ascii="Calibri" w:hAnsi="Calibri" w:asciiTheme="minorHAnsi" w:hAnsiTheme="minorHAnsi"/>
+                              <w:rFonts w:ascii="Calibri" w:hAnsi="Calibri"/>
+                              <w:color w:val="auto"/>
                               <w:sz w:val="20"/>
                               <w:szCs w:val="20"/>
                             </w:rPr>
@@ -1469,7 +1347,7 @@
                               <w:szCs w:val="20"/>
                               <w:rFonts w:ascii="Calibri" w:hAnsi="Calibri"/>
                             </w:rPr>
-                            <w:t>3</w:t>
+                            <w:t>1</w:t>
                           </w:r>
                           <w:r>
                             <w:rPr>
@@ -1483,7 +1361,7 @@
                         </w:p>
                       </w:txbxContent>
                     </wps:txbx>
-                    <wps:bodyPr anchor="t" lIns="0" tIns="0" rIns="0" bIns="0">
+                    <wps:bodyPr lIns="0" rIns="0" tIns="0" bIns="0">
                       <a:spAutoFit/>
                     </wps:bodyPr>
                   </wps:wsp>
@@ -1494,20 +1372,22 @@
         </mc:Choice>
         <mc:Fallback>
           <w:pict>
-            <v:rect fillcolor="#FFFFFF" style="position:absolute;rotation:0;width:5.1pt;height:12.2pt;mso-wrap-distance-left:0pt;mso-wrap-distance-right:0pt;mso-wrap-distance-top:0pt;mso-wrap-distance-bottom:0pt;margin-top:9.75pt;mso-position-vertical-relative:text;margin-left:497.15pt;mso-position-horizontal-relative:page">
-              <v:fill opacity="0f"/>
-              <v:textbox inset="0in,0in,0in,0in">
+            <v:rect id="shape_0" ID="Frame6" fillcolor="white" stroked="f" style="position:absolute;margin-left:497.15pt;margin-top:9.75pt;width:5.05pt;height:12.05pt;mso-position-horizontal-relative:page">
+              <w10:wrap type="square"/>
+              <v:fill o:detectmouseclick="t" type="solid" color2="black" opacity="0"/>
+              <v:stroke color="#3465a4" joinstyle="round" endcap="flat"/>
+              <v:textbox>
                 <w:txbxContent>
                   <w:p>
                     <w:pPr>
                       <w:pStyle w:val="Footer"/>
-                      <w:pBdr/>
                       <w:rPr/>
                     </w:pPr>
                     <w:r>
                       <w:rPr>
                         <w:rStyle w:val="Pagenumber"/>
-                        <w:rFonts w:ascii="Calibri" w:hAnsi="Calibri" w:asciiTheme="minorHAnsi" w:hAnsiTheme="minorHAnsi"/>
+                        <w:rFonts w:ascii="Calibri" w:hAnsi="Calibri"/>
+                        <w:color w:val="auto"/>
                         <w:sz w:val="20"/>
                         <w:szCs w:val="20"/>
                       </w:rPr>
@@ -1538,7 +1418,7 @@
                         <w:szCs w:val="20"/>
                         <w:rFonts w:ascii="Calibri" w:hAnsi="Calibri"/>
                       </w:rPr>
-                      <w:t>3</w:t>
+                      <w:t>1</w:t>
                     </w:r>
                     <w:r>
                       <w:rPr>
@@ -1552,11 +1432,87 @@
                   </w:p>
                 </w:txbxContent>
               </v:textbox>
-              <w10:wrap type="square" side="largest"/>
             </v:rect>
           </w:pict>
         </mc:Fallback>
       </mc:AlternateContent>
+    </w:r>
+    <w:r>
+      <w:rPr>
+        <w:rFonts w:ascii="Arial" w:hAnsi="Arial"/>
+        <w:sz w:val="16"/>
+        <w:szCs w:val="16"/>
+      </w:rPr>
+      <w:t xml:space="preserve">eLife Sciences Publications, Ltd is a limited liability non-profit non-stock corporation incorporated in the State of Delaware, USA, with company number 5030732, and is registered in the UK with company number FC030576 and branch number BR015634 at the </w:t>
+    </w:r>
+    <w:r>
+      <w:rPr>
+        <w:rFonts w:cs="Arial" w:ascii="Arial" w:hAnsi="Arial"/>
+        <w:sz w:val="16"/>
+        <w:szCs w:val="16"/>
+      </w:rPr>
+      <w:t xml:space="preserve">address </w:t>
+    </w:r>
+    <w:r>
+      <w:rPr>
+        <w:rFonts w:eastAsia="Times New Roman" w:cs="Arial" w:ascii="Arial" w:hAnsi="Arial"/>
+        <w:color w:val="212121"/>
+        <w:sz w:val="16"/>
+        <w:szCs w:val="16"/>
+        <w:shd w:fill="FFFFFF" w:val="clear"/>
+        <w:lang w:val="en-GB"/>
+      </w:rPr>
+      <w:t>Westbrook Centre, Milton Road</w:t>
+    </w:r>
+    <w:r>
+      <w:rPr>
+        <w:rFonts w:eastAsia="Times New Roman" w:cs="Arial" w:ascii="Arial" w:hAnsi="Arial"/>
+        <w:color w:val="212121"/>
+        <w:sz w:val="16"/>
+        <w:szCs w:val="16"/>
+        <w:lang w:val="en-GB"/>
+      </w:rPr>
+      <w:t xml:space="preserve"> </w:t>
+    </w:r>
+    <w:r>
+      <w:rPr>
+        <w:rFonts w:eastAsia="Times New Roman" w:cs="Arial" w:ascii="Arial" w:hAnsi="Arial"/>
+        <w:color w:val="212121"/>
+        <w:sz w:val="16"/>
+        <w:szCs w:val="16"/>
+        <w:shd w:fill="FFFFFF" w:val="clear"/>
+        <w:lang w:val="en-GB"/>
+      </w:rPr>
+      <w:t>Cambridge CB4 1YG</w:t>
+    </w:r>
+    <w:r>
+      <w:rPr>
+        <w:rFonts w:eastAsia="Times New Roman" w:cs="Arial" w:ascii="Arial" w:hAnsi="Arial"/>
+        <w:color w:val="212121"/>
+        <w:sz w:val="16"/>
+        <w:szCs w:val="16"/>
+        <w:lang w:val="en-GB"/>
+      </w:rPr>
+      <w:t xml:space="preserve">, </w:t>
+    </w:r>
+    <w:r>
+      <w:rPr>
+        <w:rFonts w:eastAsia="Times New Roman" w:cs="Arial" w:ascii="Arial" w:hAnsi="Arial"/>
+        <w:color w:val="212121"/>
+        <w:sz w:val="16"/>
+        <w:szCs w:val="16"/>
+        <w:shd w:fill="FFFFFF" w:val="clear"/>
+        <w:lang w:val="en-GB"/>
+      </w:rPr>
+      <w:t>UK</w:t>
+    </w:r>
+    <w:r>
+      <w:rPr>
+        <w:rFonts w:ascii="Arial" w:hAnsi="Arial"/>
+        <w:sz w:val="16"/>
+        <w:szCs w:val="16"/>
+      </w:rPr>
+      <w:t xml:space="preserve"> | March 2019</w:t>
     </w:r>
   </w:p>
 </w:ftr>
@@ -1627,6 +1583,8 @@
       </w:pPr>
       <w:rPr>
         <w:rFonts w:ascii="Symbol" w:hAnsi="Symbol" w:cs="Symbol" w:hint="default"/>
+        <w:sz w:val="22"/>
+        <w:rFonts w:cs="Symbol"/>
       </w:rPr>
     </w:lvl>
     <w:lvl w:ilvl="1">
@@ -1639,6 +1597,7 @@
       </w:pPr>
       <w:rPr>
         <w:rFonts w:ascii="Courier New" w:hAnsi="Courier New" w:cs="Courier New" w:hint="default"/>
+        <w:rFonts w:cs="Courier New"/>
       </w:rPr>
     </w:lvl>
     <w:lvl w:ilvl="2">
@@ -1651,6 +1610,7 @@
       </w:pPr>
       <w:rPr>
         <w:rFonts w:ascii="Wingdings" w:hAnsi="Wingdings" w:cs="Wingdings" w:hint="default"/>
+        <w:rFonts w:cs="Wingdings"/>
       </w:rPr>
     </w:lvl>
     <w:lvl w:ilvl="3">
@@ -1663,6 +1623,7 @@
       </w:pPr>
       <w:rPr>
         <w:rFonts w:ascii="Symbol" w:hAnsi="Symbol" w:cs="Symbol" w:hint="default"/>
+        <w:rFonts w:cs="Symbol"/>
       </w:rPr>
     </w:lvl>
     <w:lvl w:ilvl="4">
@@ -1675,6 +1636,7 @@
       </w:pPr>
       <w:rPr>
         <w:rFonts w:ascii="Courier New" w:hAnsi="Courier New" w:cs="Courier New" w:hint="default"/>
+        <w:rFonts w:cs="Courier New"/>
       </w:rPr>
     </w:lvl>
     <w:lvl w:ilvl="5">
@@ -1687,6 +1649,7 @@
       </w:pPr>
       <w:rPr>
         <w:rFonts w:ascii="Wingdings" w:hAnsi="Wingdings" w:cs="Wingdings" w:hint="default"/>
+        <w:rFonts w:cs="Wingdings"/>
       </w:rPr>
     </w:lvl>
     <w:lvl w:ilvl="6">
@@ -1699,6 +1662,7 @@
       </w:pPr>
       <w:rPr>
         <w:rFonts w:ascii="Symbol" w:hAnsi="Symbol" w:cs="Symbol" w:hint="default"/>
+        <w:rFonts w:cs="Symbol"/>
       </w:rPr>
     </w:lvl>
     <w:lvl w:ilvl="7">
@@ -1711,6 +1675,7 @@
       </w:pPr>
       <w:rPr>
         <w:rFonts w:ascii="Courier New" w:hAnsi="Courier New" w:cs="Courier New" w:hint="default"/>
+        <w:rFonts w:cs="Courier New"/>
       </w:rPr>
     </w:lvl>
     <w:lvl w:ilvl="8">
@@ -1723,6 +1688,7 @@
       </w:pPr>
       <w:rPr>
         <w:rFonts w:ascii="Wingdings" w:hAnsi="Wingdings" w:cs="Wingdings" w:hint="default"/>
+        <w:rFonts w:cs="Wingdings"/>
       </w:rPr>
     </w:lvl>
   </w:abstractNum>
@@ -1737,6 +1703,8 @@
       </w:pPr>
       <w:rPr>
         <w:rFonts w:ascii="Symbol" w:hAnsi="Symbol" w:cs="Symbol" w:hint="default"/>
+        <w:sz w:val="22"/>
+        <w:rFonts w:cs="Symbol"/>
       </w:rPr>
     </w:lvl>
     <w:lvl w:ilvl="1">
@@ -1749,6 +1717,7 @@
       </w:pPr>
       <w:rPr>
         <w:rFonts w:ascii="Courier New" w:hAnsi="Courier New" w:cs="Courier New" w:hint="default"/>
+        <w:rFonts w:cs="Courier New"/>
       </w:rPr>
     </w:lvl>
     <w:lvl w:ilvl="2">
@@ -1761,6 +1730,7 @@
       </w:pPr>
       <w:rPr>
         <w:rFonts w:ascii="Wingdings" w:hAnsi="Wingdings" w:cs="Wingdings" w:hint="default"/>
+        <w:rFonts w:cs="Wingdings"/>
       </w:rPr>
     </w:lvl>
     <w:lvl w:ilvl="3">
@@ -1773,6 +1743,7 @@
       </w:pPr>
       <w:rPr>
         <w:rFonts w:ascii="Symbol" w:hAnsi="Symbol" w:cs="Symbol" w:hint="default"/>
+        <w:rFonts w:cs="Symbol"/>
       </w:rPr>
     </w:lvl>
     <w:lvl w:ilvl="4">
@@ -1785,6 +1756,7 @@
       </w:pPr>
       <w:rPr>
         <w:rFonts w:ascii="Courier New" w:hAnsi="Courier New" w:cs="Courier New" w:hint="default"/>
+        <w:rFonts w:cs="Courier New"/>
       </w:rPr>
     </w:lvl>
     <w:lvl w:ilvl="5">
@@ -1797,6 +1769,7 @@
       </w:pPr>
       <w:rPr>
         <w:rFonts w:ascii="Wingdings" w:hAnsi="Wingdings" w:cs="Wingdings" w:hint="default"/>
+        <w:rFonts w:cs="Wingdings"/>
       </w:rPr>
     </w:lvl>
     <w:lvl w:ilvl="6">
@@ -1809,6 +1782,7 @@
       </w:pPr>
       <w:rPr>
         <w:rFonts w:ascii="Symbol" w:hAnsi="Symbol" w:cs="Symbol" w:hint="default"/>
+        <w:rFonts w:cs="Symbol"/>
       </w:rPr>
     </w:lvl>
     <w:lvl w:ilvl="7">
@@ -1821,6 +1795,7 @@
       </w:pPr>
       <w:rPr>
         <w:rFonts w:ascii="Courier New" w:hAnsi="Courier New" w:cs="Courier New" w:hint="default"/>
+        <w:rFonts w:cs="Courier New"/>
       </w:rPr>
     </w:lvl>
     <w:lvl w:ilvl="8">
@@ -1833,6 +1808,7 @@
       </w:pPr>
       <w:rPr>
         <w:rFonts w:ascii="Wingdings" w:hAnsi="Wingdings" w:cs="Wingdings" w:hint="default"/>
+        <w:rFonts w:cs="Wingdings"/>
       </w:rPr>
     </w:lvl>
   </w:abstractNum>
@@ -1847,6 +1823,9 @@
       </w:pPr>
       <w:rPr>
         <w:rFonts w:ascii="Symbol" w:hAnsi="Symbol" w:cs="Symbol" w:hint="default"/>
+        <w:sz w:val="22"/>
+        <w:b/>
+        <w:rFonts w:cs="Symbol"/>
       </w:rPr>
     </w:lvl>
     <w:lvl w:ilvl="1">
@@ -1859,6 +1838,7 @@
       </w:pPr>
       <w:rPr>
         <w:rFonts w:ascii="Courier New" w:hAnsi="Courier New" w:cs="Courier New" w:hint="default"/>
+        <w:rFonts w:cs="Courier New"/>
       </w:rPr>
     </w:lvl>
     <w:lvl w:ilvl="2">
@@ -1871,6 +1851,7 @@
       </w:pPr>
       <w:rPr>
         <w:rFonts w:ascii="Wingdings" w:hAnsi="Wingdings" w:cs="Wingdings" w:hint="default"/>
+        <w:rFonts w:cs="Wingdings"/>
       </w:rPr>
     </w:lvl>
     <w:lvl w:ilvl="3">
@@ -1883,6 +1864,7 @@
       </w:pPr>
       <w:rPr>
         <w:rFonts w:ascii="Symbol" w:hAnsi="Symbol" w:cs="Symbol" w:hint="default"/>
+        <w:rFonts w:cs="Symbol"/>
       </w:rPr>
     </w:lvl>
     <w:lvl w:ilvl="4">
@@ -1895,6 +1877,7 @@
       </w:pPr>
       <w:rPr>
         <w:rFonts w:ascii="Courier New" w:hAnsi="Courier New" w:cs="Courier New" w:hint="default"/>
+        <w:rFonts w:cs="Courier New"/>
       </w:rPr>
     </w:lvl>
     <w:lvl w:ilvl="5">
@@ -1907,6 +1890,7 @@
       </w:pPr>
       <w:rPr>
         <w:rFonts w:ascii="Wingdings" w:hAnsi="Wingdings" w:cs="Wingdings" w:hint="default"/>
+        <w:rFonts w:cs="Wingdings"/>
       </w:rPr>
     </w:lvl>
     <w:lvl w:ilvl="6">
@@ -1919,6 +1903,7 @@
       </w:pPr>
       <w:rPr>
         <w:rFonts w:ascii="Symbol" w:hAnsi="Symbol" w:cs="Symbol" w:hint="default"/>
+        <w:rFonts w:cs="Symbol"/>
       </w:rPr>
     </w:lvl>
     <w:lvl w:ilvl="7">
@@ -1931,6 +1916,7 @@
       </w:pPr>
       <w:rPr>
         <w:rFonts w:ascii="Courier New" w:hAnsi="Courier New" w:cs="Courier New" w:hint="default"/>
+        <w:rFonts w:cs="Courier New"/>
       </w:rPr>
     </w:lvl>
     <w:lvl w:ilvl="8">
@@ -1943,6 +1929,7 @@
       </w:pPr>
       <w:rPr>
         <w:rFonts w:ascii="Wingdings" w:hAnsi="Wingdings" w:cs="Wingdings" w:hint="default"/>
+        <w:rFonts w:cs="Wingdings"/>
       </w:rPr>
     </w:lvl>
   </w:abstractNum>
@@ -1957,6 +1944,8 @@
       </w:pPr>
       <w:rPr>
         <w:rFonts w:ascii="Symbol" w:hAnsi="Symbol" w:cs="Symbol" w:hint="default"/>
+        <w:sz w:val="22"/>
+        <w:rFonts w:cs="Symbol"/>
       </w:rPr>
     </w:lvl>
     <w:lvl w:ilvl="1">
@@ -1969,6 +1958,7 @@
       </w:pPr>
       <w:rPr>
         <w:rFonts w:ascii="Courier New" w:hAnsi="Courier New" w:cs="Courier New" w:hint="default"/>
+        <w:rFonts w:cs="Courier New"/>
       </w:rPr>
     </w:lvl>
     <w:lvl w:ilvl="2">
@@ -1981,6 +1971,7 @@
       </w:pPr>
       <w:rPr>
         <w:rFonts w:ascii="Wingdings" w:hAnsi="Wingdings" w:cs="Wingdings" w:hint="default"/>
+        <w:rFonts w:cs="Wingdings"/>
       </w:rPr>
     </w:lvl>
     <w:lvl w:ilvl="3">
@@ -1993,6 +1984,7 @@
       </w:pPr>
       <w:rPr>
         <w:rFonts w:ascii="Symbol" w:hAnsi="Symbol" w:cs="Symbol" w:hint="default"/>
+        <w:rFonts w:cs="Symbol"/>
       </w:rPr>
     </w:lvl>
     <w:lvl w:ilvl="4">
@@ -2005,6 +1997,7 @@
       </w:pPr>
       <w:rPr>
         <w:rFonts w:ascii="Courier New" w:hAnsi="Courier New" w:cs="Courier New" w:hint="default"/>
+        <w:rFonts w:cs="Courier New"/>
       </w:rPr>
     </w:lvl>
     <w:lvl w:ilvl="5">
@@ -2017,6 +2010,7 @@
       </w:pPr>
       <w:rPr>
         <w:rFonts w:ascii="Wingdings" w:hAnsi="Wingdings" w:cs="Wingdings" w:hint="default"/>
+        <w:rFonts w:cs="Wingdings"/>
       </w:rPr>
     </w:lvl>
     <w:lvl w:ilvl="6">
@@ -2029,6 +2023,7 @@
       </w:pPr>
       <w:rPr>
         <w:rFonts w:ascii="Symbol" w:hAnsi="Symbol" w:cs="Symbol" w:hint="default"/>
+        <w:rFonts w:cs="Symbol"/>
       </w:rPr>
     </w:lvl>
     <w:lvl w:ilvl="7">
@@ -2041,6 +2036,7 @@
       </w:pPr>
       <w:rPr>
         <w:rFonts w:ascii="Courier New" w:hAnsi="Courier New" w:cs="Courier New" w:hint="default"/>
+        <w:rFonts w:cs="Courier New"/>
       </w:rPr>
     </w:lvl>
     <w:lvl w:ilvl="8">
@@ -2053,6 +2049,7 @@
       </w:pPr>
       <w:rPr>
         <w:rFonts w:ascii="Wingdings" w:hAnsi="Wingdings" w:cs="Wingdings" w:hint="default"/>
+        <w:rFonts w:cs="Wingdings"/>
       </w:rPr>
     </w:lvl>
   </w:abstractNum>
@@ -2067,6 +2064,8 @@
       </w:pPr>
       <w:rPr>
         <w:rFonts w:ascii="Symbol" w:hAnsi="Symbol" w:cs="Symbol" w:hint="default"/>
+        <w:sz w:val="22"/>
+        <w:rFonts w:cs="Symbol"/>
       </w:rPr>
     </w:lvl>
     <w:lvl w:ilvl="1">
@@ -2079,6 +2078,7 @@
       </w:pPr>
       <w:rPr>
         <w:rFonts w:ascii="Courier New" w:hAnsi="Courier New" w:cs="Courier New" w:hint="default"/>
+        <w:rFonts w:cs="Courier New"/>
       </w:rPr>
     </w:lvl>
     <w:lvl w:ilvl="2">
@@ -2091,6 +2091,7 @@
       </w:pPr>
       <w:rPr>
         <w:rFonts w:ascii="Wingdings" w:hAnsi="Wingdings" w:cs="Wingdings" w:hint="default"/>
+        <w:rFonts w:cs="Wingdings"/>
       </w:rPr>
     </w:lvl>
     <w:lvl w:ilvl="3">
@@ -2103,6 +2104,7 @@
       </w:pPr>
       <w:rPr>
         <w:rFonts w:ascii="Symbol" w:hAnsi="Symbol" w:cs="Symbol" w:hint="default"/>
+        <w:rFonts w:cs="Symbol"/>
       </w:rPr>
     </w:lvl>
     <w:lvl w:ilvl="4">
@@ -2115,6 +2117,7 @@
       </w:pPr>
       <w:rPr>
         <w:rFonts w:ascii="Courier New" w:hAnsi="Courier New" w:cs="Courier New" w:hint="default"/>
+        <w:rFonts w:cs="Courier New"/>
       </w:rPr>
     </w:lvl>
     <w:lvl w:ilvl="5">
@@ -2127,6 +2130,7 @@
       </w:pPr>
       <w:rPr>
         <w:rFonts w:ascii="Wingdings" w:hAnsi="Wingdings" w:cs="Wingdings" w:hint="default"/>
+        <w:rFonts w:cs="Wingdings"/>
       </w:rPr>
     </w:lvl>
     <w:lvl w:ilvl="6">
@@ -2139,6 +2143,7 @@
       </w:pPr>
       <w:rPr>
         <w:rFonts w:ascii="Symbol" w:hAnsi="Symbol" w:cs="Symbol" w:hint="default"/>
+        <w:rFonts w:cs="Symbol"/>
       </w:rPr>
     </w:lvl>
     <w:lvl w:ilvl="7">
@@ -2151,6 +2156,7 @@
       </w:pPr>
       <w:rPr>
         <w:rFonts w:ascii="Courier New" w:hAnsi="Courier New" w:cs="Courier New" w:hint="default"/>
+        <w:rFonts w:cs="Courier New"/>
       </w:rPr>
     </w:lvl>
     <w:lvl w:ilvl="8">
@@ -2163,6 +2169,7 @@
       </w:pPr>
       <w:rPr>
         <w:rFonts w:ascii="Wingdings" w:hAnsi="Wingdings" w:cs="Wingdings" w:hint="default"/>
+        <w:rFonts w:cs="Wingdings"/>
       </w:rPr>
     </w:lvl>
   </w:abstractNum>
@@ -2843,6 +2850,348 @@
       <w:szCs w:val="22"/>
     </w:rPr>
   </w:style>
+  <w:style w:type="character" w:styleId="ListLabel6">
+    <w:name w:val="ListLabel 6"/>
+    <w:qFormat/>
+    <w:rPr>
+      <w:rFonts w:ascii="Calibri" w:hAnsi="Calibri" w:cs="Symbol"/>
+      <w:sz w:val="22"/>
+    </w:rPr>
+  </w:style>
+  <w:style w:type="character" w:styleId="ListLabel7">
+    <w:name w:val="ListLabel 7"/>
+    <w:qFormat/>
+    <w:rPr>
+      <w:rFonts w:cs="Courier New"/>
+    </w:rPr>
+  </w:style>
+  <w:style w:type="character" w:styleId="ListLabel8">
+    <w:name w:val="ListLabel 8"/>
+    <w:qFormat/>
+    <w:rPr>
+      <w:rFonts w:cs="Wingdings"/>
+    </w:rPr>
+  </w:style>
+  <w:style w:type="character" w:styleId="ListLabel9">
+    <w:name w:val="ListLabel 9"/>
+    <w:qFormat/>
+    <w:rPr>
+      <w:rFonts w:cs="Symbol"/>
+    </w:rPr>
+  </w:style>
+  <w:style w:type="character" w:styleId="ListLabel10">
+    <w:name w:val="ListLabel 10"/>
+    <w:qFormat/>
+    <w:rPr>
+      <w:rFonts w:cs="Courier New"/>
+    </w:rPr>
+  </w:style>
+  <w:style w:type="character" w:styleId="ListLabel11">
+    <w:name w:val="ListLabel 11"/>
+    <w:qFormat/>
+    <w:rPr>
+      <w:rFonts w:cs="Wingdings"/>
+    </w:rPr>
+  </w:style>
+  <w:style w:type="character" w:styleId="ListLabel12">
+    <w:name w:val="ListLabel 12"/>
+    <w:qFormat/>
+    <w:rPr>
+      <w:rFonts w:cs="Symbol"/>
+    </w:rPr>
+  </w:style>
+  <w:style w:type="character" w:styleId="ListLabel13">
+    <w:name w:val="ListLabel 13"/>
+    <w:qFormat/>
+    <w:rPr>
+      <w:rFonts w:cs="Courier New"/>
+    </w:rPr>
+  </w:style>
+  <w:style w:type="character" w:styleId="ListLabel14">
+    <w:name w:val="ListLabel 14"/>
+    <w:qFormat/>
+    <w:rPr>
+      <w:rFonts w:cs="Wingdings"/>
+    </w:rPr>
+  </w:style>
+  <w:style w:type="character" w:styleId="ListLabel15">
+    <w:name w:val="ListLabel 15"/>
+    <w:qFormat/>
+    <w:rPr>
+      <w:rFonts w:ascii="Calibri" w:hAnsi="Calibri" w:cs="Symbol"/>
+      <w:sz w:val="22"/>
+    </w:rPr>
+  </w:style>
+  <w:style w:type="character" w:styleId="ListLabel16">
+    <w:name w:val="ListLabel 16"/>
+    <w:qFormat/>
+    <w:rPr>
+      <w:rFonts w:cs="Courier New"/>
+    </w:rPr>
+  </w:style>
+  <w:style w:type="character" w:styleId="ListLabel17">
+    <w:name w:val="ListLabel 17"/>
+    <w:qFormat/>
+    <w:rPr>
+      <w:rFonts w:cs="Wingdings"/>
+    </w:rPr>
+  </w:style>
+  <w:style w:type="character" w:styleId="ListLabel18">
+    <w:name w:val="ListLabel 18"/>
+    <w:qFormat/>
+    <w:rPr>
+      <w:rFonts w:cs="Symbol"/>
+    </w:rPr>
+  </w:style>
+  <w:style w:type="character" w:styleId="ListLabel19">
+    <w:name w:val="ListLabel 19"/>
+    <w:qFormat/>
+    <w:rPr>
+      <w:rFonts w:cs="Courier New"/>
+    </w:rPr>
+  </w:style>
+  <w:style w:type="character" w:styleId="ListLabel20">
+    <w:name w:val="ListLabel 20"/>
+    <w:qFormat/>
+    <w:rPr>
+      <w:rFonts w:cs="Wingdings"/>
+    </w:rPr>
+  </w:style>
+  <w:style w:type="character" w:styleId="ListLabel21">
+    <w:name w:val="ListLabel 21"/>
+    <w:qFormat/>
+    <w:rPr>
+      <w:rFonts w:cs="Symbol"/>
+    </w:rPr>
+  </w:style>
+  <w:style w:type="character" w:styleId="ListLabel22">
+    <w:name w:val="ListLabel 22"/>
+    <w:qFormat/>
+    <w:rPr>
+      <w:rFonts w:cs="Courier New"/>
+    </w:rPr>
+  </w:style>
+  <w:style w:type="character" w:styleId="ListLabel23">
+    <w:name w:val="ListLabel 23"/>
+    <w:qFormat/>
+    <w:rPr>
+      <w:rFonts w:cs="Wingdings"/>
+    </w:rPr>
+  </w:style>
+  <w:style w:type="character" w:styleId="ListLabel24">
+    <w:name w:val="ListLabel 24"/>
+    <w:qFormat/>
+    <w:rPr>
+      <w:rFonts w:ascii="Calibri" w:hAnsi="Calibri" w:cs="Symbol"/>
+      <w:b/>
+      <w:sz w:val="22"/>
+    </w:rPr>
+  </w:style>
+  <w:style w:type="character" w:styleId="ListLabel25">
+    <w:name w:val="ListLabel 25"/>
+    <w:qFormat/>
+    <w:rPr>
+      <w:rFonts w:cs="Courier New"/>
+    </w:rPr>
+  </w:style>
+  <w:style w:type="character" w:styleId="ListLabel26">
+    <w:name w:val="ListLabel 26"/>
+    <w:qFormat/>
+    <w:rPr>
+      <w:rFonts w:cs="Wingdings"/>
+    </w:rPr>
+  </w:style>
+  <w:style w:type="character" w:styleId="ListLabel27">
+    <w:name w:val="ListLabel 27"/>
+    <w:qFormat/>
+    <w:rPr>
+      <w:rFonts w:cs="Symbol"/>
+    </w:rPr>
+  </w:style>
+  <w:style w:type="character" w:styleId="ListLabel28">
+    <w:name w:val="ListLabel 28"/>
+    <w:qFormat/>
+    <w:rPr>
+      <w:rFonts w:cs="Courier New"/>
+    </w:rPr>
+  </w:style>
+  <w:style w:type="character" w:styleId="ListLabel29">
+    <w:name w:val="ListLabel 29"/>
+    <w:qFormat/>
+    <w:rPr>
+      <w:rFonts w:cs="Wingdings"/>
+    </w:rPr>
+  </w:style>
+  <w:style w:type="character" w:styleId="ListLabel30">
+    <w:name w:val="ListLabel 30"/>
+    <w:qFormat/>
+    <w:rPr>
+      <w:rFonts w:cs="Symbol"/>
+    </w:rPr>
+  </w:style>
+  <w:style w:type="character" w:styleId="ListLabel31">
+    <w:name w:val="ListLabel 31"/>
+    <w:qFormat/>
+    <w:rPr>
+      <w:rFonts w:cs="Courier New"/>
+    </w:rPr>
+  </w:style>
+  <w:style w:type="character" w:styleId="ListLabel32">
+    <w:name w:val="ListLabel 32"/>
+    <w:qFormat/>
+    <w:rPr>
+      <w:rFonts w:cs="Wingdings"/>
+    </w:rPr>
+  </w:style>
+  <w:style w:type="character" w:styleId="ListLabel33">
+    <w:name w:val="ListLabel 33"/>
+    <w:qFormat/>
+    <w:rPr>
+      <w:rFonts w:ascii="Calibri" w:hAnsi="Calibri" w:cs="Symbol"/>
+      <w:sz w:val="22"/>
+    </w:rPr>
+  </w:style>
+  <w:style w:type="character" w:styleId="ListLabel34">
+    <w:name w:val="ListLabel 34"/>
+    <w:qFormat/>
+    <w:rPr>
+      <w:rFonts w:cs="Courier New"/>
+    </w:rPr>
+  </w:style>
+  <w:style w:type="character" w:styleId="ListLabel35">
+    <w:name w:val="ListLabel 35"/>
+    <w:qFormat/>
+    <w:rPr>
+      <w:rFonts w:cs="Wingdings"/>
+    </w:rPr>
+  </w:style>
+  <w:style w:type="character" w:styleId="ListLabel36">
+    <w:name w:val="ListLabel 36"/>
+    <w:qFormat/>
+    <w:rPr>
+      <w:rFonts w:cs="Symbol"/>
+    </w:rPr>
+  </w:style>
+  <w:style w:type="character" w:styleId="ListLabel37">
+    <w:name w:val="ListLabel 37"/>
+    <w:qFormat/>
+    <w:rPr>
+      <w:rFonts w:cs="Courier New"/>
+    </w:rPr>
+  </w:style>
+  <w:style w:type="character" w:styleId="ListLabel38">
+    <w:name w:val="ListLabel 38"/>
+    <w:qFormat/>
+    <w:rPr>
+      <w:rFonts w:cs="Wingdings"/>
+    </w:rPr>
+  </w:style>
+  <w:style w:type="character" w:styleId="ListLabel39">
+    <w:name w:val="ListLabel 39"/>
+    <w:qFormat/>
+    <w:rPr>
+      <w:rFonts w:cs="Symbol"/>
+    </w:rPr>
+  </w:style>
+  <w:style w:type="character" w:styleId="ListLabel40">
+    <w:name w:val="ListLabel 40"/>
+    <w:qFormat/>
+    <w:rPr>
+      <w:rFonts w:cs="Courier New"/>
+    </w:rPr>
+  </w:style>
+  <w:style w:type="character" w:styleId="ListLabel41">
+    <w:name w:val="ListLabel 41"/>
+    <w:qFormat/>
+    <w:rPr>
+      <w:rFonts w:cs="Wingdings"/>
+    </w:rPr>
+  </w:style>
+  <w:style w:type="character" w:styleId="ListLabel42">
+    <w:name w:val="ListLabel 42"/>
+    <w:qFormat/>
+    <w:rPr>
+      <w:rFonts w:ascii="Calibri" w:hAnsi="Calibri" w:cs="Symbol"/>
+      <w:sz w:val="22"/>
+    </w:rPr>
+  </w:style>
+  <w:style w:type="character" w:styleId="ListLabel43">
+    <w:name w:val="ListLabel 43"/>
+    <w:qFormat/>
+    <w:rPr>
+      <w:rFonts w:cs="Courier New"/>
+    </w:rPr>
+  </w:style>
+  <w:style w:type="character" w:styleId="ListLabel44">
+    <w:name w:val="ListLabel 44"/>
+    <w:qFormat/>
+    <w:rPr>
+      <w:rFonts w:cs="Wingdings"/>
+    </w:rPr>
+  </w:style>
+  <w:style w:type="character" w:styleId="ListLabel45">
+    <w:name w:val="ListLabel 45"/>
+    <w:qFormat/>
+    <w:rPr>
+      <w:rFonts w:cs="Symbol"/>
+    </w:rPr>
+  </w:style>
+  <w:style w:type="character" w:styleId="ListLabel46">
+    <w:name w:val="ListLabel 46"/>
+    <w:qFormat/>
+    <w:rPr>
+      <w:rFonts w:cs="Courier New"/>
+    </w:rPr>
+  </w:style>
+  <w:style w:type="character" w:styleId="ListLabel47">
+    <w:name w:val="ListLabel 47"/>
+    <w:qFormat/>
+    <w:rPr>
+      <w:rFonts w:cs="Wingdings"/>
+    </w:rPr>
+  </w:style>
+  <w:style w:type="character" w:styleId="ListLabel48">
+    <w:name w:val="ListLabel 48"/>
+    <w:qFormat/>
+    <w:rPr>
+      <w:rFonts w:cs="Symbol"/>
+    </w:rPr>
+  </w:style>
+  <w:style w:type="character" w:styleId="ListLabel49">
+    <w:name w:val="ListLabel 49"/>
+    <w:qFormat/>
+    <w:rPr>
+      <w:rFonts w:cs="Courier New"/>
+    </w:rPr>
+  </w:style>
+  <w:style w:type="character" w:styleId="ListLabel50">
+    <w:name w:val="ListLabel 50"/>
+    <w:qFormat/>
+    <w:rPr>
+      <w:rFonts w:cs="Wingdings"/>
+    </w:rPr>
+  </w:style>
+  <w:style w:type="character" w:styleId="ListLabel51">
+    <w:name w:val="ListLabel 51"/>
+    <w:qFormat/>
+    <w:rPr>
+      <w:rFonts w:ascii="Calibri" w:hAnsi="Calibri" w:asciiTheme="minorHAnsi" w:hAnsiTheme="minorHAnsi"/>
+      <w:bCs/>
+      <w:sz w:val="22"/>
+      <w:szCs w:val="22"/>
+      <w:lang w:val="en-GB"/>
+    </w:rPr>
+  </w:style>
+  <w:style w:type="character" w:styleId="ListLabel52">
+    <w:name w:val="ListLabel 52"/>
+    <w:qFormat/>
+    <w:rPr>
+      <w:rFonts w:ascii="Calibri" w:hAnsi="Calibri" w:asciiTheme="minorHAnsi" w:hAnsiTheme="minorHAnsi"/>
+      <w:bCs/>
+      <w:sz w:val="22"/>
+      <w:szCs w:val="22"/>
+    </w:rPr>
+  </w:style>
   <w:style w:type="paragraph" w:styleId="Heading">
     <w:name w:val="Heading"/>
     <w:basedOn w:val="Normal"/>

</xml_diff>